<commit_message>
finished 3 TC write ups, 7 more
</commit_message>
<xml_diff>
--- a/TCtemplate.docx
+++ b/TCtemplate.docx
@@ -6,15 +6,13 @@
       <w:pPr>
         <w:rPr>
           <w:rFonts w:ascii="Arial" w:hAnsi="Arial" w:cs="Arial"/>
-          <w:b/>
-          <w:sz w:val="40"/>
-          <w:szCs w:val="40"/>
-        </w:rPr>
-      </w:pPr>
-      <w:r>
-        <w:rPr>
-          <w:rFonts w:ascii="Arial" w:hAnsi="Arial" w:cs="Arial"/>
-          <w:b/>
+          <w:sz w:val="40"/>
+          <w:szCs w:val="40"/>
+        </w:rPr>
+      </w:pPr>
+      <w:r>
+        <w:rPr>
+          <w:rFonts w:ascii="Arial" w:hAnsi="Arial" w:cs="Arial"/>
           <w:sz w:val="40"/>
           <w:szCs w:val="40"/>
         </w:rPr>
@@ -23,7 +21,6 @@
       <w:r>
         <w:rPr>
           <w:rFonts w:ascii="Arial" w:hAnsi="Arial" w:cs="Arial"/>
-          <w:b/>
           <w:sz w:val="40"/>
           <w:szCs w:val="40"/>
         </w:rPr>
@@ -32,7 +29,6 @@
       <w:r>
         <w:rPr>
           <w:rFonts w:ascii="Arial" w:hAnsi="Arial" w:cs="Arial"/>
-          <w:b/>
           <w:sz w:val="40"/>
           <w:szCs w:val="40"/>
         </w:rPr>
@@ -40,27 +36,32 @@
       </w:r>
       <w:r>
         <w:rPr>
-          <w:rFonts w:ascii="Arial" w:hAnsi="Arial" w:cs="Arial"/>
-          <w:b/>
-          <w:sz w:val="40"/>
-          <w:szCs w:val="40"/>
+          <w:rFonts w:ascii="Arial" w:eastAsiaTheme="minorEastAsia" w:hAnsi="Arial" w:cs="Arial"/>
+          <w:sz w:val="24"/>
+          <w:szCs w:val="24"/>
         </w:rPr>
         <w:t xml:space="preserve"> </w:t>
+      </w:r>
+      <w:r>
+        <w:rPr>
+          <w:rFonts w:ascii="Arial" w:hAnsi="Arial" w:cs="Arial"/>
+          <w:sz w:val="40"/>
+          <w:szCs w:val="40"/>
+        </w:rPr>
+        <w:t>&lt;insert&gt;</w:t>
       </w:r>
     </w:p>
     <w:p>
       <w:pPr>
         <w:rPr>
           <w:rFonts w:ascii="Arial" w:hAnsi="Arial" w:cs="Arial"/>
-          <w:b/>
-          <w:sz w:val="40"/>
-          <w:szCs w:val="40"/>
-        </w:rPr>
-      </w:pPr>
-      <w:r>
-        <w:rPr>
-          <w:rFonts w:ascii="Arial" w:hAnsi="Arial" w:cs="Arial"/>
-          <w:b/>
+          <w:sz w:val="40"/>
+          <w:szCs w:val="40"/>
+        </w:rPr>
+      </w:pPr>
+      <w:r>
+        <w:rPr>
+          <w:rFonts w:ascii="Arial" w:hAnsi="Arial" w:cs="Arial"/>
           <w:sz w:val="40"/>
           <w:szCs w:val="40"/>
         </w:rPr>
@@ -69,7 +70,6 @@
       <w:r>
         <w:rPr>
           <w:rFonts w:ascii="Arial" w:hAnsi="Arial" w:cs="Arial"/>
-          <w:b/>
           <w:sz w:val="40"/>
           <w:szCs w:val="40"/>
         </w:rPr>
@@ -78,7 +78,6 @@
       <w:r>
         <w:rPr>
           <w:rFonts w:ascii="Arial" w:hAnsi="Arial" w:cs="Arial"/>
-          <w:b/>
           <w:sz w:val="40"/>
           <w:szCs w:val="40"/>
         </w:rPr>
@@ -96,104 +95,11 @@
       <w:r>
         <w:rPr>
           <w:rFonts w:ascii="Arial" w:hAnsi="Arial" w:cs="Arial"/>
-          <w:b/>
-          <w:sz w:val="40"/>
-          <w:szCs w:val="40"/>
-        </w:rPr>
-        <w:tab/>
-      </w:r>
-      <w:r>
-        <w:rPr>
-          <w:rFonts w:ascii="Arial" w:hAnsi="Arial" w:cs="Arial"/>
-          <w:sz w:val="24"/>
-          <w:szCs w:val="24"/>
-        </w:rPr>
-        <w:t xml:space="preserve"> </w:t>
-      </w:r>
-    </w:p>
-    <w:p>
-      <w:pPr>
-        <w:rPr>
-          <w:rFonts w:ascii="Arial" w:hAnsi="Arial" w:cs="Arial"/>
-          <w:sz w:val="40"/>
-          <w:szCs w:val="40"/>
-        </w:rPr>
-      </w:pPr>
-    </w:p>
-    <w:p>
-      <w:pPr>
-        <w:rPr>
-          <w:rFonts w:ascii="Arial" w:hAnsi="Arial" w:cs="Arial"/>
-          <w:b/>
-          <w:sz w:val="24"/>
-          <w:szCs w:val="24"/>
-        </w:rPr>
-      </w:pPr>
-      <w:r>
-        <w:rPr>
-          <w:rFonts w:ascii="Arial" w:hAnsi="Arial" w:cs="Arial"/>
-          <w:b/>
-          <w:sz w:val="40"/>
-          <w:szCs w:val="40"/>
-        </w:rPr>
-        <w:t>Preconditions:</w:t>
-      </w:r>
-    </w:p>
-    <w:p>
-      <w:pPr>
-        <w:rPr>
-          <w:rFonts w:ascii="Arial" w:hAnsi="Arial" w:cs="Arial"/>
-          <w:b/>
-          <w:sz w:val="40"/>
-          <w:szCs w:val="40"/>
-        </w:rPr>
-      </w:pPr>
-      <w:r>
-        <w:rPr>
-          <w:rFonts w:ascii="Arial" w:hAnsi="Arial" w:cs="Arial"/>
-          <w:b/>
-          <w:sz w:val="40"/>
-          <w:szCs w:val="40"/>
-        </w:rPr>
-        <w:t>Input Values</w:t>
-      </w:r>
-      <w:r>
-        <w:rPr>
-          <w:rFonts w:ascii="Arial" w:hAnsi="Arial" w:cs="Arial"/>
-          <w:b/>
-          <w:sz w:val="40"/>
-          <w:szCs w:val="40"/>
-        </w:rPr>
-        <w:t>:</w:t>
-      </w:r>
-    </w:p>
-    <w:p>
-      <w:pPr>
-        <w:rPr>
-          <w:rFonts w:ascii="Arial" w:hAnsi="Arial" w:cs="Arial"/>
-          <w:b/>
-          <w:sz w:val="40"/>
-          <w:szCs w:val="40"/>
-        </w:rPr>
-      </w:pPr>
-      <w:r>
-        <w:rPr>
-          <w:rFonts w:ascii="Arial" w:hAnsi="Arial" w:cs="Arial"/>
-          <w:b/>
-          <w:sz w:val="40"/>
-          <w:szCs w:val="40"/>
-        </w:rPr>
-        <w:t>Execution steps:</w:t>
-      </w:r>
-    </w:p>
-    <w:p>
-      <w:pPr>
-        <w:rPr>
-          <w:rFonts w:ascii="Arial" w:hAnsi="Arial" w:cs="Arial"/>
-          <w:sz w:val="40"/>
-          <w:szCs w:val="40"/>
-        </w:rPr>
-      </w:pPr>
+          <w:sz w:val="24"/>
+          <w:szCs w:val="24"/>
+        </w:rPr>
+        <w:t>&lt;insert&gt;</w:t>
+      </w:r>
       <w:bookmarkStart w:id="0" w:name="_GoBack"/>
       <w:bookmarkEnd w:id="0"/>
     </w:p>
@@ -201,48 +107,288 @@
       <w:pPr>
         <w:rPr>
           <w:rFonts w:ascii="Arial" w:hAnsi="Arial" w:cs="Arial"/>
-          <w:b/>
-          <w:sz w:val="40"/>
-          <w:szCs w:val="40"/>
-        </w:rPr>
-      </w:pPr>
-      <w:r>
-        <w:rPr>
-          <w:rFonts w:ascii="Arial" w:hAnsi="Arial" w:cs="Arial"/>
-          <w:b/>
-          <w:sz w:val="40"/>
-          <w:szCs w:val="40"/>
-        </w:rPr>
-        <w:t>Output values:</w:t>
+          <w:sz w:val="40"/>
+          <w:szCs w:val="40"/>
+        </w:rPr>
+      </w:pPr>
+      <w:r>
+        <w:rPr>
+          <w:rFonts w:ascii="Arial" w:hAnsi="Arial" w:cs="Arial"/>
+          <w:sz w:val="40"/>
+          <w:szCs w:val="40"/>
+        </w:rPr>
+        <w:t>Preconditions:</w:t>
       </w:r>
     </w:p>
     <w:p>
       <w:pPr>
         <w:rPr>
           <w:rFonts w:ascii="Arial" w:hAnsi="Arial" w:cs="Arial"/>
-          <w:sz w:val="40"/>
-          <w:szCs w:val="40"/>
-        </w:rPr>
-      </w:pPr>
+          <w:sz w:val="24"/>
+          <w:szCs w:val="24"/>
+        </w:rPr>
+      </w:pPr>
+      <w:r>
+        <w:rPr>
+          <w:rFonts w:ascii="Arial" w:hAnsi="Arial" w:cs="Arial"/>
+          <w:sz w:val="24"/>
+          <w:szCs w:val="24"/>
+        </w:rPr>
+        <w:t>&lt;</w:t>
+      </w:r>
+      <w:proofErr w:type="gramStart"/>
+      <w:r>
+        <w:rPr>
+          <w:rFonts w:ascii="Arial" w:hAnsi="Arial" w:cs="Arial"/>
+          <w:sz w:val="24"/>
+          <w:szCs w:val="24"/>
+        </w:rPr>
+        <w:t>insert</w:t>
+      </w:r>
+      <w:proofErr w:type="gramEnd"/>
+      <w:r>
+        <w:rPr>
+          <w:rFonts w:ascii="Arial" w:hAnsi="Arial" w:cs="Arial"/>
+          <w:sz w:val="24"/>
+          <w:szCs w:val="24"/>
+        </w:rPr>
+        <w:t>&gt;</w:t>
+      </w:r>
     </w:p>
     <w:p>
       <w:pPr>
         <w:rPr>
           <w:rFonts w:ascii="Arial" w:hAnsi="Arial" w:cs="Arial"/>
-          <w:b/>
-          <w:sz w:val="40"/>
-          <w:szCs w:val="40"/>
-        </w:rPr>
-      </w:pPr>
-      <w:r>
-        <w:rPr>
-          <w:rFonts w:ascii="Arial" w:hAnsi="Arial" w:cs="Arial"/>
-          <w:b/>
-          <w:sz w:val="40"/>
-          <w:szCs w:val="40"/>
-        </w:rPr>
-        <w:t xml:space="preserve">Postconditions: </w:t>
-      </w:r>
+          <w:sz w:val="40"/>
+          <w:szCs w:val="40"/>
+        </w:rPr>
+      </w:pPr>
+      <w:r>
+        <w:rPr>
+          <w:rFonts w:ascii="Arial" w:hAnsi="Arial" w:cs="Arial"/>
+          <w:sz w:val="40"/>
+          <w:szCs w:val="40"/>
+        </w:rPr>
+        <w:t>Input Values</w:t>
+      </w:r>
+      <w:r>
+        <w:rPr>
+          <w:rFonts w:ascii="Arial" w:hAnsi="Arial" w:cs="Arial"/>
+          <w:sz w:val="40"/>
+          <w:szCs w:val="40"/>
+        </w:rPr>
+        <w:t>:</w:t>
+      </w:r>
+    </w:p>
+    <w:p>
+      <w:pPr>
+        <w:rPr>
+          <w:rFonts w:ascii="Arial" w:hAnsi="Arial" w:cs="Arial"/>
+          <w:sz w:val="24"/>
+          <w:szCs w:val="24"/>
+        </w:rPr>
+      </w:pPr>
+      <w:r>
+        <w:rPr>
+          <w:rFonts w:ascii="Arial" w:hAnsi="Arial" w:cs="Arial"/>
+          <w:sz w:val="24"/>
+          <w:szCs w:val="24"/>
+        </w:rPr>
+        <w:t>&lt;</w:t>
+      </w:r>
+      <w:proofErr w:type="gramStart"/>
+      <w:r>
+        <w:rPr>
+          <w:rFonts w:ascii="Arial" w:hAnsi="Arial" w:cs="Arial"/>
+          <w:sz w:val="24"/>
+          <w:szCs w:val="24"/>
+        </w:rPr>
+        <w:t>insert</w:t>
+      </w:r>
+      <w:proofErr w:type="gramEnd"/>
+      <w:r>
+        <w:rPr>
+          <w:rFonts w:ascii="Arial" w:hAnsi="Arial" w:cs="Arial"/>
+          <w:sz w:val="24"/>
+          <w:szCs w:val="24"/>
+        </w:rPr>
+        <w:t>&gt;</w:t>
+      </w:r>
+    </w:p>
+    <w:p>
+      <w:pPr>
+        <w:rPr>
+          <w:rFonts w:ascii="Arial" w:hAnsi="Arial" w:cs="Arial"/>
+          <w:sz w:val="40"/>
+          <w:szCs w:val="40"/>
+        </w:rPr>
+      </w:pPr>
+      <w:r>
+        <w:rPr>
+          <w:rFonts w:ascii="Arial" w:hAnsi="Arial" w:cs="Arial"/>
+          <w:sz w:val="40"/>
+          <w:szCs w:val="40"/>
+        </w:rPr>
+        <w:t>Execution steps:</w:t>
+      </w:r>
+    </w:p>
+    <w:p>
+      <w:pPr>
+        <w:rPr>
+          <w:rFonts w:ascii="Arial" w:hAnsi="Arial" w:cs="Arial"/>
+          <w:sz w:val="24"/>
+          <w:szCs w:val="24"/>
+        </w:rPr>
+      </w:pPr>
+      <w:r>
+        <w:rPr>
+          <w:rFonts w:ascii="Arial" w:hAnsi="Arial" w:cs="Arial"/>
+          <w:sz w:val="24"/>
+          <w:szCs w:val="24"/>
+        </w:rPr>
+        <w:t>&lt;</w:t>
+      </w:r>
+      <w:proofErr w:type="gramStart"/>
+      <w:r>
+        <w:rPr>
+          <w:rFonts w:ascii="Arial" w:hAnsi="Arial" w:cs="Arial"/>
+          <w:sz w:val="24"/>
+          <w:szCs w:val="24"/>
+        </w:rPr>
+        <w:t>insert</w:t>
+      </w:r>
+      <w:proofErr w:type="gramEnd"/>
+      <w:r>
+        <w:rPr>
+          <w:rFonts w:ascii="Arial" w:hAnsi="Arial" w:cs="Arial"/>
+          <w:sz w:val="24"/>
+          <w:szCs w:val="24"/>
+        </w:rPr>
+        <w:t>&gt;</w:t>
+      </w:r>
+    </w:p>
+    <w:p>
+      <w:pPr>
+        <w:rPr>
+          <w:rFonts w:ascii="Arial" w:hAnsi="Arial" w:cs="Arial"/>
+          <w:sz w:val="40"/>
+          <w:szCs w:val="40"/>
+        </w:rPr>
+      </w:pPr>
+      <w:r>
+        <w:rPr>
+          <w:rFonts w:ascii="Arial" w:hAnsi="Arial" w:cs="Arial"/>
+          <w:sz w:val="40"/>
+          <w:szCs w:val="40"/>
+        </w:rPr>
+        <w:t>Output values:</w:t>
+      </w:r>
+    </w:p>
+    <w:p>
+      <w:pPr>
+        <w:rPr>
+          <w:rFonts w:ascii="Arial" w:hAnsi="Arial" w:cs="Arial"/>
+          <w:sz w:val="24"/>
+          <w:szCs w:val="24"/>
+        </w:rPr>
+      </w:pPr>
+      <w:r>
+        <w:rPr>
+          <w:rFonts w:ascii="Arial" w:hAnsi="Arial" w:cs="Arial"/>
+          <w:sz w:val="24"/>
+          <w:szCs w:val="24"/>
+        </w:rPr>
+        <w:t>&lt;</w:t>
+      </w:r>
+      <w:proofErr w:type="gramStart"/>
+      <w:r>
+        <w:rPr>
+          <w:rFonts w:ascii="Arial" w:hAnsi="Arial" w:cs="Arial"/>
+          <w:sz w:val="24"/>
+          <w:szCs w:val="24"/>
+        </w:rPr>
+        <w:t>insert</w:t>
+      </w:r>
+      <w:proofErr w:type="gramEnd"/>
+      <w:r>
+        <w:rPr>
+          <w:rFonts w:ascii="Arial" w:hAnsi="Arial" w:cs="Arial"/>
+          <w:sz w:val="24"/>
+          <w:szCs w:val="24"/>
+        </w:rPr>
+        <w:t>&gt;</w:t>
+      </w:r>
+    </w:p>
+    <w:p>
+      <w:pPr>
+        <w:rPr>
+          <w:rFonts w:ascii="Arial" w:hAnsi="Arial" w:cs="Arial"/>
+          <w:sz w:val="40"/>
+          <w:szCs w:val="40"/>
+        </w:rPr>
+      </w:pPr>
+      <w:proofErr w:type="spellStart"/>
+      <w:r>
+        <w:rPr>
+          <w:rFonts w:ascii="Arial" w:hAnsi="Arial" w:cs="Arial"/>
+          <w:sz w:val="40"/>
+          <w:szCs w:val="40"/>
+        </w:rPr>
+        <w:t>Postconditions</w:t>
+      </w:r>
+      <w:proofErr w:type="spellEnd"/>
+      <w:r>
+        <w:rPr>
+          <w:rFonts w:ascii="Arial" w:hAnsi="Arial" w:cs="Arial"/>
+          <w:sz w:val="40"/>
+          <w:szCs w:val="40"/>
+        </w:rPr>
+        <w:t xml:space="preserve">: </w:t>
+      </w:r>
+    </w:p>
+    <w:p>
+      <w:pPr>
+        <w:rPr>
+          <w:rFonts w:ascii="Arial" w:hAnsi="Arial" w:cs="Arial"/>
+          <w:sz w:val="24"/>
+          <w:szCs w:val="24"/>
+        </w:rPr>
+      </w:pPr>
+      <w:r>
+        <w:rPr>
+          <w:rFonts w:ascii="Arial" w:hAnsi="Arial" w:cs="Arial"/>
+          <w:sz w:val="24"/>
+          <w:szCs w:val="24"/>
+        </w:rPr>
+        <w:t>&lt;</w:t>
+      </w:r>
+      <w:proofErr w:type="gramStart"/>
+      <w:r>
+        <w:rPr>
+          <w:rFonts w:ascii="Arial" w:hAnsi="Arial" w:cs="Arial"/>
+          <w:sz w:val="24"/>
+          <w:szCs w:val="24"/>
+        </w:rPr>
+        <w:t>insert</w:t>
+      </w:r>
+      <w:proofErr w:type="gramEnd"/>
+      <w:r>
+        <w:rPr>
+          <w:rFonts w:ascii="Arial" w:hAnsi="Arial" w:cs="Arial"/>
+          <w:sz w:val="24"/>
+          <w:szCs w:val="24"/>
+        </w:rPr>
+        <w:t>&gt;</w:t>
+      </w:r>
+    </w:p>
+    <w:p>
+      <w:pPr>
+        <w:rPr>
+          <w:rFonts w:ascii="Arial" w:hAnsi="Arial" w:cs="Arial"/>
+          <w:sz w:val="40"/>
+          <w:szCs w:val="40"/>
+        </w:rPr>
+      </w:pPr>
     </w:p>
     <w:sectPr>
       <w:pgSz w:w="12240" w:h="15840"/>
@@ -1118,7 +1264,6 @@
   <w:style w:type="character" w:default="1" w:styleId="DefaultParagraphFont">
     <w:name w:val="Default Paragraph Font"/>
     <w:uiPriority w:val="1"/>
-    <w:semiHidden/>
     <w:unhideWhenUsed/>
   </w:style>
   <w:style w:type="table" w:default="1" w:styleId="TableNormal">
@@ -1319,7 +1464,6 @@
   <w:style w:type="character" w:default="1" w:styleId="DefaultParagraphFont">
     <w:name w:val="Default Paragraph Font"/>
     <w:uiPriority w:val="1"/>
-    <w:semiHidden/>
     <w:unhideWhenUsed/>
   </w:style>
   <w:style w:type="table" w:default="1" w:styleId="TableNormal">

</xml_diff>